<commit_message>
Final Touch - It's Wrap
</commit_message>
<xml_diff>
--- a/TemplateLontarTwoCol1.docx
+++ b/TemplateLontarTwoCol1.docx
@@ -123,7 +123,7 @@
       <w:rPr>
         <w:noProof/>
       </w:rPr>
-      <w:pict w14:anchorId="07BD9DF2">
+      <w:pict w14:anchorId="2D6A74DA">
         <v:shapetype id="_x0000_t75" coordsize="21600,21600" o:spt="75" o:preferrelative="t" path="m@4@5l@4@11@9@11@9@5xe" filled="f" stroked="f">
           <v:stroke joinstyle="miter"/>
           <v:formulas>
@@ -143,9 +143,8 @@
           <v:path o:extrusionok="f" gradientshapeok="t" o:connecttype="rect"/>
           <o:lock v:ext="edit" aspectratio="t"/>
         </v:shapetype>
-        <v:shape id="WordPictureWatermark40742969" o:spid="_x0000_s1029" type="#_x0000_t75" style="position:absolute;margin-left:0;margin-top:0;width:1419.6pt;height:185.6pt;z-index:-251657216;mso-position-horizontal:center;mso-position-horizontal-relative:margin;mso-position-vertical:center;mso-position-vertical-relative:margin" o:allowincell="f">
-          <v:imagedata r:id="rId1" o:title="Lontar-Template"/>
-          <w10:wrap anchorx="margin" anchory="margin"/>
+        <v:shape id="WordPictureWatermark7105766" o:spid="_x0000_s1035" type="#_x0000_t75" style="position:absolute;margin-left:0;margin-top:0;width:1430.6pt;height:215.55pt;z-index:-251657216;mso-position-horizontal:center;mso-position-horizontal-relative:margin;mso-position-vertical:center;mso-position-vertical-relative:margin" o:allowincell="f">
+          <v:imagedata r:id="rId1" o:title="Lontar Word"/>
         </v:shape>
       </w:pict>
     </w:r>
@@ -163,7 +162,7 @@
       <w:rPr>
         <w:noProof/>
       </w:rPr>
-      <w:pict w14:anchorId="76B192F8">
+      <w:pict w14:anchorId="06892739">
         <v:shapetype id="_x0000_t75" coordsize="21600,21600" o:spt="75" o:preferrelative="t" path="m@4@5l@4@11@9@11@9@5xe" filled="f" stroked="f">
           <v:stroke joinstyle="miter"/>
           <v:formulas>
@@ -183,9 +182,8 @@
           <v:path o:extrusionok="f" gradientshapeok="t" o:connecttype="rect"/>
           <o:lock v:ext="edit" aspectratio="t"/>
         </v:shapetype>
-        <v:shape id="WordPictureWatermark40742970" o:spid="_x0000_s1030" type="#_x0000_t75" style="position:absolute;margin-left:0;margin-top:0;width:1419.6pt;height:185.6pt;z-index:-251656192;mso-position-horizontal:center;mso-position-horizontal-relative:margin;mso-position-vertical:center;mso-position-vertical-relative:margin" o:allowincell="f">
-          <v:imagedata r:id="rId1" o:title="Lontar-Template"/>
-          <w10:wrap anchorx="margin" anchory="margin"/>
+        <v:shape id="WordPictureWatermark7105767" o:spid="_x0000_s1036" type="#_x0000_t75" style="position:absolute;margin-left:0;margin-top:0;width:1430.6pt;height:215.55pt;z-index:-251656192;mso-position-horizontal:center;mso-position-horizontal-relative:margin;mso-position-vertical:center;mso-position-vertical-relative:margin" o:allowincell="f">
+          <v:imagedata r:id="rId1" o:title="Lontar Word"/>
         </v:shape>
       </w:pict>
     </w:r>
@@ -203,7 +201,7 @@
       <w:rPr>
         <w:noProof/>
       </w:rPr>
-      <w:pict w14:anchorId="7001F037">
+      <w:pict w14:anchorId="1B604C9F">
         <v:shapetype id="_x0000_t75" coordsize="21600,21600" o:spt="75" o:preferrelative="t" path="m@4@5l@4@11@9@11@9@5xe" filled="f" stroked="f">
           <v:stroke joinstyle="miter"/>
           <v:formulas>
@@ -223,9 +221,8 @@
           <v:path o:extrusionok="f" gradientshapeok="t" o:connecttype="rect"/>
           <o:lock v:ext="edit" aspectratio="t"/>
         </v:shapetype>
-        <v:shape id="WordPictureWatermark40742968" o:spid="_x0000_s1028" type="#_x0000_t75" style="position:absolute;margin-left:0;margin-top:0;width:1419.6pt;height:185.6pt;z-index:-251658240;mso-position-horizontal:center;mso-position-horizontal-relative:margin;mso-position-vertical:center;mso-position-vertical-relative:margin" o:allowincell="f">
-          <v:imagedata r:id="rId1" o:title="Lontar-Template"/>
-          <w10:wrap anchorx="margin" anchory="margin"/>
+        <v:shape id="WordPictureWatermark7105765" o:spid="_x0000_s1034" type="#_x0000_t75" style="position:absolute;margin-left:0;margin-top:0;width:1430.6pt;height:215.55pt;z-index:-251658240;mso-position-horizontal:center;mso-position-horizontal-relative:margin;mso-position-vertical:center;mso-position-vertical-relative:margin" o:allowincell="f">
+          <v:imagedata r:id="rId1" o:title="Lontar Word"/>
         </v:shape>
       </w:pict>
     </w:r>

</xml_diff>